<commit_message>
initiate test on branch
</commit_message>
<xml_diff>
--- a/checking_files.docx
+++ b/checking_files.docx
@@ -221,6 +221,25 @@
       <w:r>
         <w:rPr/>
         <w:t>"processing/relative_abundance_table.csv"</w:t>
+      </w:r>
+    </w:p>
+    <w:p>
+      <w:pPr>
+        <w:pStyle w:val="Normal"/>
+        <w:rPr/>
+      </w:pPr>
+      <w:r>
+        <w:rPr/>
+      </w:r>
+    </w:p>
+    <w:p>
+      <w:pPr>
+        <w:pStyle w:val="Normal"/>
+        <w:rPr/>
+      </w:pPr>
+      <w:r>
+        <w:rPr/>
+        <w:t>test ongoing on test branch</w:t>
       </w:r>
     </w:p>
     <w:sectPr>

</xml_diff>

<commit_message>
find missing input files
</commit_message>
<xml_diff>
--- a/checking_files.docx
+++ b/checking_files.docx
@@ -78,7 +78,9 @@
         </w:rPr>
       </w:pPr>
       <w:r>
-        <w:rPr/>
+        <w:rPr>
+          <w:u w:val="none"/>
+        </w:rPr>
       </w:r>
     </w:p>
     <w:p>
@@ -116,6 +118,37 @@
         </w:rPr>
       </w:pPr>
       <w:r>
+        <w:rPr/>
+      </w:r>
+    </w:p>
+    <w:p>
+      <w:pPr>
+        <w:pStyle w:val="Normal"/>
+        <w:rPr>
+          <w:u w:val="single"/>
+        </w:rPr>
+      </w:pPr>
+      <w:r>
+        <w:rPr>
+          <w:u w:val="single"/>
+        </w:rPr>
+        <w:t>“</w:t>
+      </w:r>
+      <w:r>
+        <w:rPr>
+          <w:u w:val="single"/>
+        </w:rPr>
+        <w:t>relative_abundance_table.csv”</w:t>
+      </w:r>
+    </w:p>
+    <w:p>
+      <w:pPr>
+        <w:pStyle w:val="Normal"/>
+        <w:rPr>
+          <w:u w:val="single"/>
+        </w:rPr>
+      </w:pPr>
+      <w:r>
         <w:rPr>
           <w:u w:val="single"/>
         </w:rPr>
@@ -143,7 +176,9 @@
         </w:rPr>
       </w:pPr>
       <w:r>
-        <w:rPr/>
+        <w:rPr>
+          <w:u w:val="none"/>
+        </w:rPr>
       </w:r>
     </w:p>
     <w:p>
@@ -176,6 +211,490 @@
       </w:pPr>
       <w:r>
         <w:rPr/>
+        <w:t>"results/LIMMA_results_lipids_with_HC.csv"</w:t>
+      </w:r>
+    </w:p>
+    <w:p>
+      <w:pPr>
+        <w:pStyle w:val="Normal"/>
+        <w:rPr/>
+      </w:pPr>
+      <w:r>
+        <w:rPr/>
+      </w:r>
+    </w:p>
+    <w:p>
+      <w:pPr>
+        <w:pStyle w:val="Normal"/>
+        <w:rPr/>
+      </w:pPr>
+      <w:r>
+        <w:rPr/>
+        <w:t>"results/LIMMA_results_lipids_with_HC.csv"</w:t>
+      </w:r>
+    </w:p>
+    <w:p>
+      <w:pPr>
+        <w:pStyle w:val="Normal"/>
+        <w:rPr/>
+      </w:pPr>
+      <w:r>
+        <w:rPr/>
+      </w:r>
+    </w:p>
+    <w:p>
+      <w:pPr>
+        <w:pStyle w:val="Normal"/>
+        <w:rPr/>
+      </w:pPr>
+      <w:r>
+        <w:rPr/>
+        <w:t>"processing/MDM_clean_list_2.txt"</w:t>
+      </w:r>
+    </w:p>
+    <w:p>
+      <w:pPr>
+        <w:pStyle w:val="Normal"/>
+        <w:rPr/>
+      </w:pPr>
+      <w:r>
+        <w:rPr/>
+      </w:r>
+    </w:p>
+    <w:p>
+      <w:pPr>
+        <w:pStyle w:val="Normal"/>
+        <w:rPr/>
+      </w:pPr>
+      <w:r>
+        <w:rPr/>
+        <w:t>"processing/processing_microbione_derived_metabolomics.csv"</w:t>
+      </w:r>
+    </w:p>
+    <w:p>
+      <w:pPr>
+        <w:pStyle w:val="Normal"/>
+        <w:rPr/>
+      </w:pPr>
+      <w:r>
+        <w:rPr/>
+      </w:r>
+    </w:p>
+    <w:p>
+      <w:pPr>
+        <w:pStyle w:val="Normal"/>
+        <w:rPr/>
+      </w:pPr>
+      <w:r>
+        <w:rPr/>
+        <w:t>"processing/list_microbiome_derived_metabolites_heatmap_all_comparisons.csv"</w:t>
+      </w:r>
+    </w:p>
+    <w:p>
+      <w:pPr>
+        <w:pStyle w:val="Normal"/>
+        <w:rPr/>
+      </w:pPr>
+      <w:r>
+        <w:rPr/>
+      </w:r>
+    </w:p>
+    <w:p>
+      <w:pPr>
+        <w:pStyle w:val="Normal"/>
+        <w:rPr/>
+      </w:pPr>
+      <w:r>
+        <w:rPr/>
+        <w:t>"processing/table_nodes_first_neigbors.xlsx"</w:t>
+      </w:r>
+    </w:p>
+    <w:p>
+      <w:pPr>
+        <w:pStyle w:val="Normal"/>
+        <w:rPr/>
+      </w:pPr>
+      <w:r>
+        <w:rPr/>
+      </w:r>
+    </w:p>
+    <w:p>
+      <w:pPr>
+        <w:pStyle w:val="Normal"/>
+        <w:rPr/>
+      </w:pPr>
+      <w:r>
+        <w:rPr/>
+        <w:t>"processing/extracted_MOFA_features.xlsx"</w:t>
+      </w:r>
+    </w:p>
+    <w:p>
+      <w:pPr>
+        <w:pStyle w:val="Normal"/>
+        <w:rPr/>
+      </w:pPr>
+      <w:r>
+        <w:rPr/>
+      </w:r>
+    </w:p>
+    <w:p>
+      <w:pPr>
+        <w:pStyle w:val="Normal"/>
+        <w:rPr/>
+      </w:pPr>
+      <w:r>
+        <w:rPr/>
+        <w:t>"processing/metabolomics_data_HIV_correlations.csv"</w:t>
+      </w:r>
+    </w:p>
+    <w:p>
+      <w:pPr>
+        <w:pStyle w:val="Normal"/>
+        <w:rPr/>
+      </w:pPr>
+      <w:r>
+        <w:rPr/>
+      </w:r>
+    </w:p>
+    <w:p>
+      <w:pPr>
+        <w:pStyle w:val="Normal"/>
+        <w:rPr/>
+      </w:pPr>
+      <w:r>
+        <w:rPr/>
+        <w:t>"processing/table_GSEA_MOFA_factors.csv"</w:t>
+      </w:r>
+    </w:p>
+    <w:p>
+      <w:pPr>
+        <w:pStyle w:val="Normal"/>
+        <w:rPr/>
+      </w:pPr>
+      <w:r>
+        <w:rPr/>
+      </w:r>
+    </w:p>
+    <w:p>
+      <w:pPr>
+        <w:pStyle w:val="Normal"/>
+        <w:rPr/>
+      </w:pPr>
+      <w:r>
+        <w:rPr/>
+        <w:t>"processing/table_pathway_analysis_MOFA_Factor_2.csv"</w:t>
+      </w:r>
+    </w:p>
+    <w:p>
+      <w:pPr>
+        <w:pStyle w:val="Normal"/>
+        <w:rPr/>
+      </w:pPr>
+      <w:r>
+        <w:rPr/>
+      </w:r>
+    </w:p>
+    <w:p>
+      <w:pPr>
+        <w:pStyle w:val="Normal"/>
+        <w:rPr/>
+      </w:pPr>
+      <w:r>
+        <w:rPr/>
+        <w:t>"processing/clinical_data_clean_for_regression_models.csv"</w:t>
+      </w:r>
+    </w:p>
+    <w:p>
+      <w:pPr>
+        <w:pStyle w:val="Normal"/>
+        <w:rPr/>
+      </w:pPr>
+      <w:r>
+        <w:rPr/>
+      </w:r>
+    </w:p>
+    <w:p>
+      <w:pPr>
+        <w:pStyle w:val="Normal"/>
+        <w:rPr/>
+      </w:pPr>
+      <w:r>
+        <w:rPr/>
+        <w:t>"results/clinical/COCOMO_3_layers_normal_distrib_numeric_values_ANOVA.xlsx"</w:t>
+      </w:r>
+    </w:p>
+    <w:p>
+      <w:pPr>
+        <w:pStyle w:val="Normal"/>
+        <w:rPr/>
+      </w:pPr>
+      <w:r>
+        <w:rPr/>
+      </w:r>
+    </w:p>
+    <w:p>
+      <w:pPr>
+        <w:pStyle w:val="Normal"/>
+        <w:rPr/>
+      </w:pPr>
+      <w:r>
+        <w:rPr/>
+        <w:t>"results/clinical/COCOMO_3_layers_non_norm_numeric_values_kruskal.xlsx"</w:t>
+      </w:r>
+    </w:p>
+    <w:p>
+      <w:pPr>
+        <w:pStyle w:val="Normal"/>
+        <w:rPr/>
+      </w:pPr>
+      <w:r>
+        <w:rPr/>
+      </w:r>
+    </w:p>
+    <w:p>
+      <w:pPr>
+        <w:pStyle w:val="Normal"/>
+        <w:rPr/>
+      </w:pPr>
+      <w:r>
+        <w:rPr/>
+        <w:t>"results/clinical/X2_results_results_cocomo_3_groups.xlsx"</w:t>
+      </w:r>
+    </w:p>
+    <w:p>
+      <w:pPr>
+        <w:pStyle w:val="Normal"/>
+        <w:rPr/>
+      </w:pPr>
+      <w:r>
+        <w:rPr/>
+      </w:r>
+    </w:p>
+    <w:p>
+      <w:pPr>
+        <w:pStyle w:val="Normal"/>
+        <w:rPr/>
+      </w:pPr>
+      <w:r>
+        <w:rPr/>
+        <w:t>"processing/data_phylum_clean.csv"</w:t>
+      </w:r>
+    </w:p>
+    <w:p>
+      <w:pPr>
+        <w:pStyle w:val="Normal"/>
+        <w:rPr/>
+      </w:pPr>
+      <w:r>
+        <w:rPr/>
+      </w:r>
+    </w:p>
+    <w:p>
+      <w:pPr>
+        <w:pStyle w:val="Normal"/>
+        <w:rPr/>
+      </w:pPr>
+      <w:r>
+        <w:rPr/>
+        <w:t>"processing/data_family_clean.csv"</w:t>
+      </w:r>
+    </w:p>
+    <w:p>
+      <w:pPr>
+        <w:pStyle w:val="Normal"/>
+        <w:rPr/>
+      </w:pPr>
+      <w:r>
+        <w:rPr/>
+      </w:r>
+    </w:p>
+    <w:p>
+      <w:pPr>
+        <w:pStyle w:val="Normal"/>
+        <w:rPr/>
+      </w:pPr>
+      <w:r>
+        <w:rPr/>
+        <w:t>"processing/data_genus_clean_relative_abundance.csv"</w:t>
+      </w:r>
+    </w:p>
+    <w:p>
+      <w:pPr>
+        <w:pStyle w:val="Normal"/>
+        <w:rPr/>
+      </w:pPr>
+      <w:r>
+        <w:rPr/>
+      </w:r>
+    </w:p>
+    <w:p>
+      <w:pPr>
+        <w:pStyle w:val="Normal"/>
+        <w:rPr/>
+      </w:pPr>
+      <w:r>
+        <w:rPr/>
+        <w:t>"processing/data_count_microbiome.csv"</w:t>
+      </w:r>
+    </w:p>
+    <w:p>
+      <w:pPr>
+        <w:pStyle w:val="Normal"/>
+        <w:rPr/>
+      </w:pPr>
+      <w:r>
+        <w:rPr/>
+      </w:r>
+    </w:p>
+    <w:p>
+      <w:pPr>
+        <w:pStyle w:val="Normal"/>
+        <w:rPr/>
+      </w:pPr>
+      <w:r>
+        <w:rPr/>
+        <w:t>"processing/table_alpha_diversity_filtered_model.csv"</w:t>
+      </w:r>
+    </w:p>
+    <w:p>
+      <w:pPr>
+        <w:pStyle w:val="Normal"/>
+        <w:rPr/>
+      </w:pPr>
+      <w:r>
+        <w:rPr/>
+      </w:r>
+    </w:p>
+    <w:p>
+      <w:pPr>
+        <w:pStyle w:val="Normal"/>
+        <w:rPr/>
+      </w:pPr>
+      <w:r>
+        <w:rPr/>
+        <w:t>"processing/table_alpha_diversity_filtered_model_clusters.csv"</w:t>
+      </w:r>
+    </w:p>
+    <w:p>
+      <w:pPr>
+        <w:pStyle w:val="Normal"/>
+        <w:rPr/>
+      </w:pPr>
+      <w:r>
+        <w:rPr/>
+        <w:t>"processing/alpha_diversity_clusters_pvalues.csv"</w:t>
+      </w:r>
+    </w:p>
+    <w:p>
+      <w:pPr>
+        <w:pStyle w:val="Normal"/>
+        <w:rPr/>
+      </w:pPr>
+      <w:r>
+        <w:rPr/>
+      </w:r>
+    </w:p>
+    <w:p>
+      <w:pPr>
+        <w:pStyle w:val="Normal"/>
+        <w:rPr/>
+      </w:pPr>
+      <w:r>
+        <w:rPr/>
+        <w:t>"results/Adonis-Results_phylum.csv"</w:t>
+      </w:r>
+    </w:p>
+    <w:p>
+      <w:pPr>
+        <w:pStyle w:val="Normal"/>
+        <w:rPr/>
+      </w:pPr>
+      <w:r>
+        <w:rPr/>
+      </w:r>
+    </w:p>
+    <w:p>
+      <w:pPr>
+        <w:pStyle w:val="Normal"/>
+        <w:rPr/>
+      </w:pPr>
+      <w:r>
+        <w:rPr/>
+        <w:t>"processing/coefficient_permanova_group_2_vs_group_1.csv"</w:t>
+      </w:r>
+    </w:p>
+    <w:p>
+      <w:pPr>
+        <w:pStyle w:val="Normal"/>
+        <w:rPr/>
+      </w:pPr>
+      <w:r>
+        <w:rPr/>
+      </w:r>
+    </w:p>
+    <w:p>
+      <w:pPr>
+        <w:pStyle w:val="Normal"/>
+        <w:rPr/>
+      </w:pPr>
+      <w:r>
+        <w:rPr/>
+        <w:t>"results/DGE_family.csv"</w:t>
+      </w:r>
+    </w:p>
+    <w:p>
+      <w:pPr>
+        <w:pStyle w:val="Normal"/>
+        <w:rPr/>
+      </w:pPr>
+      <w:r>
+        <w:rPr/>
+      </w:r>
+    </w:p>
+    <w:p>
+      <w:pPr>
+        <w:pStyle w:val="Normal"/>
+        <w:rPr/>
+      </w:pPr>
+      <w:r>
+        <w:rPr/>
+        <w:t>"results/microbiome/association_otu_clinical_parameters.xlsx"</w:t>
+      </w:r>
+    </w:p>
+    <w:p>
+      <w:pPr>
+        <w:pStyle w:val="Normal"/>
+        <w:rPr/>
+      </w:pPr>
+      <w:r>
+        <w:rPr/>
+      </w:r>
+    </w:p>
+    <w:p>
+      <w:pPr>
+        <w:pStyle w:val="Normal"/>
+        <w:rPr/>
+      </w:pPr>
+      <w:r>
+        <w:rPr/>
+      </w:r>
+    </w:p>
+    <w:p>
+      <w:pPr>
+        <w:pStyle w:val="Normal"/>
+        <w:rPr/>
+      </w:pPr>
+      <w:r>
+        <w:rPr/>
+      </w:r>
+    </w:p>
+    <w:p>
+      <w:pPr>
+        <w:pStyle w:val="Normal"/>
+        <w:rPr/>
+      </w:pPr>
+      <w:r>
+        <w:rPr/>
       </w:r>
     </w:p>
     <w:p>
@@ -208,6 +727,25 @@
       </w:pPr>
       <w:r>
         <w:rPr/>
+        <w:t>SNF</w:t>
+      </w:r>
+    </w:p>
+    <w:p>
+      <w:pPr>
+        <w:pStyle w:val="Normal"/>
+        <w:rPr/>
+      </w:pPr>
+      <w:r>
+        <w:rPr/>
+      </w:r>
+    </w:p>
+    <w:p>
+      <w:pPr>
+        <w:pStyle w:val="Normal"/>
+        <w:rPr/>
+      </w:pPr>
+      <w:r>
+        <w:rPr/>
         <w:t>"processing/table_clinical_data.csv"</w:t>
       </w:r>
     </w:p>
@@ -227,43 +765,503 @@
       </w:pPr>
       <w:r>
         <w:rPr/>
-        <w:t>"processing/relative_abundance_table.csv"</w:t>
-      </w:r>
-    </w:p>
-    <w:p>
-      <w:pPr>
-        <w:pStyle w:val="Normal"/>
-        <w:rPr/>
-      </w:pPr>
-      <w:r>
-        <w:rPr/>
-      </w:r>
-    </w:p>
-    <w:p>
-      <w:pPr>
-        <w:pStyle w:val="Normal"/>
-        <w:rPr/>
-      </w:pPr>
-      <w:r>
-        <w:rPr/>
-      </w:r>
-    </w:p>
-    <w:p>
-      <w:pPr>
-        <w:pStyle w:val="Normal"/>
-        <w:rPr/>
-      </w:pPr>
-      <w:r>
-        <w:rPr/>
-      </w:r>
-    </w:p>
-    <w:p>
-      <w:pPr>
-        <w:pStyle w:val="Normal"/>
-        <w:rPr/>
-      </w:pPr>
-      <w:r>
-        <w:rPr/>
+      </w:r>
+    </w:p>
+    <w:p>
+      <w:pPr>
+        <w:pStyle w:val="Normal"/>
+        <w:rPr/>
+      </w:pPr>
+      <w:r>
+        <w:rPr/>
+        <w:t>DGE LIMMA</w:t>
+      </w:r>
+    </w:p>
+    <w:p>
+      <w:pPr>
+        <w:pStyle w:val="Normal"/>
+        <w:rPr/>
+      </w:pPr>
+      <w:r>
+        <w:rPr/>
+      </w:r>
+    </w:p>
+    <w:p>
+      <w:pPr>
+        <w:pStyle w:val="Normal"/>
+        <w:rPr/>
+      </w:pPr>
+      <w:r>
+        <w:rPr/>
+        <w:t>"/home/flomik/Desktop/Code-PHD/3_layers_integration/processing/lipidomics_log2_plusHC.csv"</w:t>
+      </w:r>
+    </w:p>
+    <w:p>
+      <w:pPr>
+        <w:pStyle w:val="Normal"/>
+        <w:rPr/>
+      </w:pPr>
+      <w:r>
+        <w:rPr/>
+      </w:r>
+    </w:p>
+    <w:p>
+      <w:pPr>
+        <w:pStyle w:val="Normal"/>
+        <w:rPr>
+          <w:b w:val="false"/>
+          <w:b w:val="false"/>
+          <w:bCs w:val="false"/>
+        </w:rPr>
+      </w:pPr>
+      <w:r>
+        <w:rPr>
+          <w:b w:val="false"/>
+          <w:bCs w:val="false"/>
+        </w:rPr>
+      </w:r>
+    </w:p>
+    <w:p>
+      <w:pPr>
+        <w:pStyle w:val="Normal"/>
+        <w:rPr>
+          <w:b w:val="false"/>
+          <w:b w:val="false"/>
+          <w:bCs w:val="false"/>
+        </w:rPr>
+      </w:pPr>
+      <w:r>
+        <w:rPr>
+          <w:b w:val="false"/>
+          <w:bCs w:val="false"/>
+        </w:rPr>
+        <w:t>"/home/flomik/Desktop/Code-PHD/3_layers_integration/processing/final_list"</w:t>
+      </w:r>
+    </w:p>
+    <w:p>
+      <w:pPr>
+        <w:pStyle w:val="Normal"/>
+        <w:rPr>
+          <w:b w:val="false"/>
+          <w:b w:val="false"/>
+          <w:bCs w:val="false"/>
+        </w:rPr>
+      </w:pPr>
+      <w:r>
+        <w:rPr>
+          <w:b w:val="false"/>
+          <w:bCs w:val="false"/>
+        </w:rPr>
+      </w:r>
+    </w:p>
+    <w:p>
+      <w:pPr>
+        <w:pStyle w:val="Normal"/>
+        <w:rPr>
+          <w:b w:val="false"/>
+          <w:b w:val="false"/>
+          <w:bCs w:val="false"/>
+        </w:rPr>
+      </w:pPr>
+      <w:r>
+        <w:rPr>
+          <w:b w:val="false"/>
+          <w:bCs w:val="false"/>
+        </w:rPr>
+      </w:r>
+    </w:p>
+    <w:p>
+      <w:pPr>
+        <w:pStyle w:val="Normal"/>
+        <w:rPr>
+          <w:b w:val="false"/>
+          <w:b w:val="false"/>
+          <w:bCs w:val="false"/>
+        </w:rPr>
+      </w:pPr>
+      <w:r>
+        <w:rPr>
+          <w:b w:val="false"/>
+          <w:bCs w:val="false"/>
+        </w:rPr>
+        <w:t>MDM</w:t>
+      </w:r>
+    </w:p>
+    <w:p>
+      <w:pPr>
+        <w:pStyle w:val="Normal"/>
+        <w:rPr>
+          <w:b w:val="false"/>
+          <w:b w:val="false"/>
+          <w:bCs w:val="false"/>
+        </w:rPr>
+      </w:pPr>
+      <w:r>
+        <w:rPr>
+          <w:b w:val="false"/>
+          <w:bCs w:val="false"/>
+        </w:rPr>
+      </w:r>
+    </w:p>
+    <w:p>
+      <w:pPr>
+        <w:pStyle w:val="Normal"/>
+        <w:rPr>
+          <w:b w:val="false"/>
+          <w:b w:val="false"/>
+          <w:bCs w:val="false"/>
+        </w:rPr>
+      </w:pPr>
+      <w:r>
+        <w:rPr>
+          <w:b w:val="false"/>
+          <w:bCs w:val="false"/>
+        </w:rPr>
+        <w:t>"/home/flomik/Desktop/Code-PHD/3_layers_integration/data/microbiome_derived_metabolites.xlsx"</w:t>
+      </w:r>
+    </w:p>
+    <w:p>
+      <w:pPr>
+        <w:pStyle w:val="Normal"/>
+        <w:rPr>
+          <w:b w:val="false"/>
+          <w:b w:val="false"/>
+          <w:bCs w:val="false"/>
+        </w:rPr>
+      </w:pPr>
+      <w:r>
+        <w:rPr>
+          <w:b w:val="false"/>
+          <w:bCs w:val="false"/>
+        </w:rPr>
+      </w:r>
+    </w:p>
+    <w:p>
+      <w:pPr>
+        <w:pStyle w:val="Normal"/>
+        <w:rPr>
+          <w:b w:val="false"/>
+          <w:b w:val="false"/>
+          <w:bCs w:val="false"/>
+        </w:rPr>
+      </w:pPr>
+      <w:r>
+        <w:rPr>
+          <w:b w:val="false"/>
+          <w:bCs w:val="false"/>
+        </w:rPr>
+        <w:t>"processing/table_node_super_network_MDM.csv"</w:t>
+      </w:r>
+    </w:p>
+    <w:p>
+      <w:pPr>
+        <w:pStyle w:val="Normal"/>
+        <w:rPr>
+          <w:b w:val="false"/>
+          <w:b w:val="false"/>
+          <w:bCs w:val="false"/>
+        </w:rPr>
+      </w:pPr>
+      <w:r>
+        <w:rPr>
+          <w:b w:val="false"/>
+          <w:bCs w:val="false"/>
+        </w:rPr>
+      </w:r>
+    </w:p>
+    <w:p>
+      <w:pPr>
+        <w:pStyle w:val="Normal"/>
+        <w:rPr>
+          <w:b w:val="false"/>
+          <w:b w:val="false"/>
+          <w:bCs w:val="false"/>
+        </w:rPr>
+      </w:pPr>
+      <w:r>
+        <w:rPr>
+          <w:b w:val="false"/>
+          <w:bCs w:val="false"/>
+        </w:rPr>
+        <w:t>Clinical</w:t>
+      </w:r>
+    </w:p>
+    <w:p>
+      <w:pPr>
+        <w:pStyle w:val="Normal"/>
+        <w:rPr>
+          <w:b w:val="false"/>
+          <w:b w:val="false"/>
+          <w:bCs w:val="false"/>
+        </w:rPr>
+      </w:pPr>
+      <w:r>
+        <w:rPr>
+          <w:b w:val="false"/>
+          <w:bCs w:val="false"/>
+        </w:rPr>
+      </w:r>
+    </w:p>
+    <w:p>
+      <w:pPr>
+        <w:pStyle w:val="Normal"/>
+        <w:rPr>
+          <w:b w:val="false"/>
+          <w:b w:val="false"/>
+          <w:bCs w:val="false"/>
+        </w:rPr>
+      </w:pPr>
+      <w:r>
+        <w:rPr>
+          <w:b w:val="false"/>
+          <w:bCs w:val="false"/>
+        </w:rPr>
+        <w:t>"processing/duration_ART_COCOMO_3.csv"</w:t>
+      </w:r>
+    </w:p>
+    <w:p>
+      <w:pPr>
+        <w:pStyle w:val="Normal"/>
+        <w:rPr>
+          <w:b w:val="false"/>
+          <w:b w:val="false"/>
+          <w:bCs w:val="false"/>
+        </w:rPr>
+      </w:pPr>
+      <w:r>
+        <w:rPr>
+          <w:b w:val="false"/>
+          <w:bCs w:val="false"/>
+        </w:rPr>
+      </w:r>
+    </w:p>
+    <w:p>
+      <w:pPr>
+        <w:pStyle w:val="Normal"/>
+        <w:rPr>
+          <w:b w:val="false"/>
+          <w:b w:val="false"/>
+          <w:bCs w:val="false"/>
+        </w:rPr>
+      </w:pPr>
+      <w:r>
+        <w:rPr>
+          <w:b w:val="false"/>
+          <w:bCs w:val="false"/>
+        </w:rPr>
+        <w:t>"processing/clinical_ordered_microbiome_project.csv"</w:t>
+      </w:r>
+    </w:p>
+    <w:p>
+      <w:pPr>
+        <w:pStyle w:val="Normal"/>
+        <w:rPr>
+          <w:b w:val="false"/>
+          <w:b w:val="false"/>
+          <w:bCs w:val="false"/>
+        </w:rPr>
+      </w:pPr>
+      <w:r>
+        <w:rPr>
+          <w:b w:val="false"/>
+          <w:bCs w:val="false"/>
+        </w:rPr>
+      </w:r>
+    </w:p>
+    <w:p>
+      <w:pPr>
+        <w:pStyle w:val="Normal"/>
+        <w:rPr>
+          <w:b w:val="false"/>
+          <w:b w:val="false"/>
+          <w:bCs w:val="false"/>
+        </w:rPr>
+      </w:pPr>
+      <w:r>
+        <w:rPr>
+          <w:b w:val="false"/>
+          <w:bCs w:val="false"/>
+        </w:rPr>
+        <w:t>"processing/summary_data_interest_COCOMO_microbiome.csv"</w:t>
+      </w:r>
+    </w:p>
+    <w:p>
+      <w:pPr>
+        <w:pStyle w:val="Normal"/>
+        <w:rPr>
+          <w:b w:val="false"/>
+          <w:b w:val="false"/>
+          <w:bCs w:val="false"/>
+        </w:rPr>
+      </w:pPr>
+      <w:r>
+        <w:rPr>
+          <w:b w:val="false"/>
+          <w:bCs w:val="false"/>
+        </w:rPr>
+      </w:r>
+    </w:p>
+    <w:p>
+      <w:pPr>
+        <w:pStyle w:val="Normal"/>
+        <w:rPr>
+          <w:b w:val="false"/>
+          <w:b w:val="false"/>
+          <w:bCs w:val="false"/>
+        </w:rPr>
+      </w:pPr>
+      <w:r>
+        <w:rPr>
+          <w:b w:val="false"/>
+          <w:bCs w:val="false"/>
+        </w:rPr>
+      </w:r>
+    </w:p>
+    <w:p>
+      <w:pPr>
+        <w:pStyle w:val="Normal"/>
+        <w:rPr>
+          <w:b w:val="false"/>
+          <w:b w:val="false"/>
+          <w:bCs w:val="false"/>
+        </w:rPr>
+      </w:pPr>
+      <w:r>
+        <w:rPr>
+          <w:b w:val="false"/>
+          <w:bCs w:val="false"/>
+        </w:rPr>
+        <w:t>MOFA</w:t>
+      </w:r>
+    </w:p>
+    <w:p>
+      <w:pPr>
+        <w:pStyle w:val="Normal"/>
+        <w:rPr>
+          <w:b/>
+          <w:b/>
+          <w:bCs/>
+        </w:rPr>
+      </w:pPr>
+      <w:r>
+        <w:rPr>
+          <w:b/>
+          <w:bCs/>
+        </w:rPr>
+      </w:r>
+    </w:p>
+    <w:p>
+      <w:pPr>
+        <w:pStyle w:val="Normal"/>
+        <w:rPr>
+          <w:b w:val="false"/>
+          <w:b w:val="false"/>
+          <w:bCs w:val="false"/>
+        </w:rPr>
+      </w:pPr>
+      <w:r>
+        <w:rPr>
+          <w:b w:val="false"/>
+          <w:bCs w:val="false"/>
+        </w:rPr>
+        <w:t>"processing/clinical_data_microbiome_project.csv"</w:t>
+      </w:r>
+    </w:p>
+    <w:p>
+      <w:pPr>
+        <w:pStyle w:val="Normal"/>
+        <w:rPr>
+          <w:b w:val="false"/>
+          <w:b w:val="false"/>
+          <w:bCs w:val="false"/>
+        </w:rPr>
+      </w:pPr>
+      <w:r>
+        <w:rPr>
+          <w:b w:val="false"/>
+          <w:bCs w:val="false"/>
+        </w:rPr>
+      </w:r>
+    </w:p>
+    <w:p>
+      <w:pPr>
+        <w:pStyle w:val="Normal"/>
+        <w:rPr>
+          <w:b w:val="false"/>
+          <w:b w:val="false"/>
+          <w:bCs w:val="false"/>
+        </w:rPr>
+      </w:pPr>
+      <w:r>
+        <w:rPr>
+          <w:b w:val="false"/>
+          <w:bCs w:val="false"/>
+        </w:rPr>
+        <w:t>processing/MOFA_correlation_clinical_parameters.csv</w:t>
+      </w:r>
+    </w:p>
+    <w:p>
+      <w:pPr>
+        <w:pStyle w:val="Normal"/>
+        <w:rPr>
+          <w:b w:val="false"/>
+          <w:b w:val="false"/>
+          <w:bCs w:val="false"/>
+        </w:rPr>
+      </w:pPr>
+      <w:r>
+        <w:rPr>
+          <w:b w:val="false"/>
+          <w:bCs w:val="false"/>
+        </w:rPr>
+      </w:r>
+    </w:p>
+    <w:p>
+      <w:pPr>
+        <w:pStyle w:val="Normal"/>
+        <w:rPr>
+          <w:b w:val="false"/>
+          <w:b w:val="false"/>
+          <w:bCs w:val="false"/>
+        </w:rPr>
+      </w:pPr>
+      <w:r>
+        <w:rPr>
+          <w:b/>
+          <w:bCs/>
+        </w:rPr>
+      </w:r>
+    </w:p>
+    <w:p>
+      <w:pPr>
+        <w:pStyle w:val="Normal"/>
+        <w:rPr>
+          <w:b w:val="false"/>
+          <w:b w:val="false"/>
+          <w:bCs w:val="false"/>
+        </w:rPr>
+      </w:pPr>
+      <w:r>
+        <w:rPr>
+          <w:b/>
+          <w:bCs/>
+        </w:rPr>
+      </w:r>
+    </w:p>
+    <w:p>
+      <w:pPr>
+        <w:pStyle w:val="Normal"/>
+        <w:rPr>
+          <w:b/>
+          <w:b/>
+          <w:bCs/>
+        </w:rPr>
+      </w:pPr>
+      <w:r>
+        <w:rPr>
+          <w:b/>
+          <w:bCs/>
+        </w:rPr>
       </w:r>
     </w:p>
     <w:p>
@@ -331,6 +1329,146 @@
       <w:r>
         <w:rPr/>
         <w:t>Data → add clp_um_new_data.csv</w:t>
+      </w:r>
+    </w:p>
+    <w:p>
+      <w:pPr>
+        <w:pStyle w:val="Normal"/>
+        <w:rPr>
+          <w:rFonts w:ascii="Liberation Serif" w:hAnsi="Liberation Serif" w:eastAsia="Noto Sans CJK SC Regular" w:cs="FreeSans"/>
+          <w:b w:val="false"/>
+          <w:b w:val="false"/>
+          <w:bCs w:val="false"/>
+          <w:color w:val="auto"/>
+          <w:kern w:val="0"/>
+          <w:sz w:val="24"/>
+          <w:szCs w:val="24"/>
+          <w:lang w:val="en-US" w:eastAsia="zh-CN" w:bidi="hi-IN"/>
+        </w:rPr>
+      </w:pPr>
+      <w:r>
+        <w:rPr/>
+      </w:r>
+    </w:p>
+    <w:p>
+      <w:pPr>
+        <w:pStyle w:val="Normal"/>
+        <w:rPr>
+          <w:rFonts w:ascii="Liberation Serif" w:hAnsi="Liberation Serif" w:eastAsia="Noto Sans CJK SC Regular" w:cs="FreeSans"/>
+          <w:b w:val="false"/>
+          <w:b w:val="false"/>
+          <w:bCs w:val="false"/>
+          <w:color w:val="auto"/>
+          <w:kern w:val="0"/>
+          <w:sz w:val="24"/>
+          <w:szCs w:val="24"/>
+          <w:lang w:val="en-US" w:eastAsia="zh-CN" w:bidi="hi-IN"/>
+        </w:rPr>
+      </w:pPr>
+      <w:r>
+        <w:rPr/>
+      </w:r>
+    </w:p>
+    <w:p>
+      <w:pPr>
+        <w:pStyle w:val="Normal"/>
+        <w:rPr>
+          <w:rFonts w:ascii="Liberation Serif" w:hAnsi="Liberation Serif" w:eastAsia="Noto Sans CJK SC Regular" w:cs="FreeSans"/>
+          <w:b w:val="false"/>
+          <w:b w:val="false"/>
+          <w:bCs w:val="false"/>
+          <w:color w:val="auto"/>
+          <w:kern w:val="0"/>
+          <w:sz w:val="24"/>
+          <w:szCs w:val="24"/>
+          <w:lang w:val="en-US" w:eastAsia="zh-CN" w:bidi="hi-IN"/>
+        </w:rPr>
+      </w:pPr>
+      <w:r>
+        <w:rPr/>
+      </w:r>
+    </w:p>
+    <w:p>
+      <w:pPr>
+        <w:pStyle w:val="Normal"/>
+        <w:rPr/>
+      </w:pPr>
+      <w:r>
+        <w:rPr>
+          <w:rFonts w:eastAsia="Noto Sans CJK SC Regular" w:cs="FreeSans"/>
+          <w:b w:val="false"/>
+          <w:bCs w:val="false"/>
+          <w:color w:val="auto"/>
+          <w:kern w:val="0"/>
+          <w:sz w:val="24"/>
+          <w:szCs w:val="24"/>
+          <w:lang w:val="en-US" w:eastAsia="zh-CN" w:bidi="hi-IN"/>
+        </w:rPr>
+        <w:t>Code m</w:t>
+      </w:r>
+      <w:r>
+        <w:rPr>
+          <w:b w:val="false"/>
+          <w:bCs w:val="false"/>
+        </w:rPr>
+        <w:t>aking network co-expression metabolomics ?</w:t>
+      </w:r>
+    </w:p>
+    <w:p>
+      <w:pPr>
+        <w:pStyle w:val="Normal"/>
+        <w:rPr>
+          <w:rFonts w:ascii="Liberation Serif" w:hAnsi="Liberation Serif" w:eastAsia="Noto Sans CJK SC Regular" w:cs="FreeSans"/>
+          <w:b w:val="false"/>
+          <w:b w:val="false"/>
+          <w:bCs w:val="false"/>
+          <w:color w:val="auto"/>
+          <w:kern w:val="0"/>
+          <w:sz w:val="24"/>
+          <w:szCs w:val="24"/>
+          <w:lang w:val="en-US" w:eastAsia="zh-CN" w:bidi="hi-IN"/>
+        </w:rPr>
+      </w:pPr>
+      <w:r>
+        <w:rPr/>
+      </w:r>
+    </w:p>
+    <w:p>
+      <w:pPr>
+        <w:pStyle w:val="Normal"/>
+        <w:rPr/>
+      </w:pPr>
+      <w:r>
+        <w:rPr>
+          <w:rFonts w:eastAsia="Noto Sans CJK SC Regular" w:cs="FreeSans"/>
+          <w:b w:val="false"/>
+          <w:bCs w:val="false"/>
+          <w:color w:val="auto"/>
+          <w:kern w:val="0"/>
+          <w:sz w:val="24"/>
+          <w:szCs w:val="24"/>
+          <w:lang w:val="en-US" w:eastAsia="zh-CN" w:bidi="hi-IN"/>
+        </w:rPr>
+        <w:t>Code making consensus co-expression network</w:t>
+      </w:r>
+    </w:p>
+    <w:p>
+      <w:pPr>
+        <w:pStyle w:val="Normal"/>
+        <w:rPr>
+          <w:rFonts w:ascii="Liberation Serif" w:hAnsi="Liberation Serif" w:eastAsia="Noto Sans CJK SC Regular" w:cs="FreeSans"/>
+          <w:b w:val="false"/>
+          <w:b w:val="false"/>
+          <w:bCs w:val="false"/>
+          <w:color w:val="auto"/>
+          <w:kern w:val="0"/>
+          <w:sz w:val="24"/>
+          <w:szCs w:val="24"/>
+          <w:lang w:val="en-US" w:eastAsia="zh-CN" w:bidi="hi-IN"/>
+        </w:rPr>
+      </w:pPr>
+      <w:r>
+        <w:rPr/>
       </w:r>
     </w:p>
     <w:sectPr>
@@ -352,6 +1490,7 @@
     <w:rPrDefault>
       <w:rPr>
         <w:rFonts w:ascii="Liberation Serif" w:hAnsi="Liberation Serif" w:eastAsia="Noto Sans CJK SC Regular" w:cs="FreeSans"/>
+        <w:sz w:val="20"/>
         <w:szCs w:val="24"/>
         <w:lang w:val="en-US" w:eastAsia="zh-CN" w:bidi="hi-IN"/>
       </w:rPr>
@@ -367,6 +1506,7 @@
     <w:qFormat/>
     <w:pPr>
       <w:widowControl/>
+      <w:suppressAutoHyphens w:val="true"/>
       <w:bidi w:val="0"/>
       <w:spacing w:before="0" w:after="0"/>
       <w:jc w:val="start"/>

</xml_diff>